<commit_message>
fix format worksheet pdf
</commit_message>
<xml_diff>
--- a/static/templatePDF/worksheet_template.docx
+++ b/static/templatePDF/worksheet_template.docx
@@ -10,8 +10,8 @@
         <w:rPr>
           <w:rFonts w:ascii="Barlow SemiBold" w:hAnsi="Barlow SemiBold" w:eastAsia="Barlow SemiBold" w:cs="Barlow SemiBold"/>
           <w:color w:val="017B7B"/>
-          <w:sz w:val="40"/>
-          <w:szCs w:val="40"/>
+          <w:sz w:val="24"/>
+          <w:szCs w:val="24"/>
         </w:rPr>
       </w:pPr>
     </w:p>
@@ -36,6 +36,114 @@
         </w:rPr>
         <w:t>{subject}</w:t>
       </w:r>
+    </w:p>
+    <w:p>
+      <w:pPr>
+        <w:pStyle w:val="Normal"/>
+        <w:widowControl w:val="0"/>
+        <w:spacing w:before="0" w:line="276" w:lineRule="auto"/>
+        <w:ind w:left="-720"/>
+        <w:rPr>
+          <w:rFonts w:ascii="Barlow SemiBold" w:hAnsi="Barlow SemiBold" w:eastAsia="Barlow SemiBold" w:cs="Barlow SemiBold"/>
+          <w:color w:val="017B7B"/>
+          <w:sz w:val="24"/>
+          <w:szCs w:val="24"/>
+        </w:rPr>
+      </w:pPr>
+    </w:p>
+    <w:p>
+      <w:pPr>
+        <w:keepLines w:val="1"/>
+        <w:spacing w:before="0" w:line="276" w:lineRule="auto"/>
+        <w:ind w:left="-720"/>
+        <w:rPr>
+          <w:rFonts w:ascii="Barlow Medium" w:hAnsi="Barlow Medium" w:eastAsia="Barlow Medium" w:cs="Barlow Medium"/>
+          <w:b w:val="0"/>
+          <w:bCs w:val="0"/>
+          <w:i w:val="0"/>
+          <w:iCs w:val="0"/>
+          <w:caps w:val="0"/>
+          <w:smallCaps w:val="0"/>
+          <w:noProof w:val="0"/>
+          <w:color w:val="19A27D"/>
+          <w:sz w:val="36"/>
+          <w:szCs w:val="36"/>
+          <w:lang w:val="en"/>
+        </w:rPr>
+      </w:pPr>
+      <w:r>
+        <w:rPr>
+          <w:rFonts w:ascii="Barlow Medium" w:hAnsi="Barlow Medium" w:eastAsia="Barlow Medium" w:cs="Barlow Medium"/>
+          <w:b w:val="0"/>
+          <w:bCs w:val="0"/>
+          <w:i w:val="0"/>
+          <w:iCs w:val="0"/>
+          <w:caps w:val="0"/>
+          <w:smallCaps w:val="0"/>
+          <w:noProof w:val="0"/>
+          <w:color w:val="19A27D"/>
+          <w:sz w:val="36"/>
+          <w:szCs w:val="36"/>
+          <w:lang w:val="en"/>
+        </w:rPr>
+        <w:t>{</w:t>
+      </w:r>
+      <w:r>
+        <w:rPr>
+          <w:rFonts w:ascii="Barlow Medium" w:hAnsi="Barlow Medium" w:eastAsia="Barlow Medium" w:cs="Barlow Medium"/>
+          <w:b w:val="0"/>
+          <w:bCs w:val="0"/>
+          <w:i w:val="0"/>
+          <w:iCs w:val="0"/>
+          <w:caps w:val="0"/>
+          <w:smallCaps w:val="0"/>
+          <w:noProof w:val="0"/>
+          <w:color w:val="19A27D"/>
+          <w:sz w:val="36"/>
+          <w:szCs w:val="36"/>
+          <w:lang w:val="en"/>
+        </w:rPr>
+        <w:t>lesson</w:t>
+      </w:r>
+      <w:r>
+        <w:rPr>
+          <w:rFonts w:ascii="Barlow Medium" w:hAnsi="Barlow Medium" w:eastAsia="Barlow Medium" w:cs="Barlow Medium"/>
+          <w:b w:val="0"/>
+          <w:bCs w:val="0"/>
+          <w:i w:val="0"/>
+          <w:iCs w:val="0"/>
+          <w:caps w:val="0"/>
+          <w:smallCaps w:val="0"/>
+          <w:noProof w:val="0"/>
+          <w:color w:val="19A27D"/>
+          <w:sz w:val="36"/>
+          <w:szCs w:val="36"/>
+          <w:lang w:val="en"/>
+        </w:rPr>
+        <w:t>}</w:t>
+      </w:r>
+    </w:p>
+    <w:p>
+      <w:pPr>
+        <w:pStyle w:val="Normal"/>
+        <w:keepLines w:val="1"/>
+        <w:spacing w:before="0" w:line="276" w:lineRule="auto"/>
+        <w:ind w:left="-720"/>
+        <w:rPr>
+          <w:rFonts w:ascii="Barlow Medium" w:hAnsi="Barlow Medium" w:eastAsia="Barlow Medium" w:cs="Barlow Medium"/>
+          <w:b w:val="0"/>
+          <w:bCs w:val="0"/>
+          <w:i w:val="0"/>
+          <w:iCs w:val="0"/>
+          <w:caps w:val="0"/>
+          <w:smallCaps w:val="0"/>
+          <w:noProof w:val="0"/>
+          <w:color w:val="19A27D"/>
+          <w:sz w:val="24"/>
+          <w:szCs w:val="24"/>
+          <w:lang w:val="en"/>
+        </w:rPr>
+      </w:pPr>
     </w:p>
     <w:p>
       <w:pPr>
@@ -688,10 +796,28 @@
     <w:p>
       <w:pPr>
         <w:pStyle w:val="Heading2"/>
+        <w:keepNext w:val="1"/>
+        <w:keepLines w:val="1"/>
         <w:widowControl w:val="0"/>
         <w:spacing w:before="0" w:line="276" w:lineRule="auto"/>
         <w:ind w:left="-720" w:right="-630" w:firstLine="720"/>
         <w:rPr>
+          <w:rFonts w:ascii="Open Sans" w:hAnsi="Open Sans" w:eastAsia="Open Sans" w:cs="Open Sans"/>
+          <w:b w:val="1"/>
+          <w:bCs w:val="1"/>
+          <w:i w:val="0"/>
+          <w:iCs w:val="0"/>
+          <w:caps w:val="0"/>
+          <w:smallCaps w:val="0"/>
+          <w:noProof w:val="0"/>
+          <w:color w:val="19A27D"/>
+          <w:sz w:val="22"/>
+          <w:szCs w:val="22"/>
+          <w:lang w:val="en"/>
+        </w:rPr>
+      </w:pPr>
+      <w:r>
+        <w:rPr>
           <w:rFonts w:ascii="Barlow SemiBold" w:hAnsi="Barlow SemiBold" w:eastAsia="Barlow SemiBold" w:cs="Barlow SemiBold"/>
           <w:b w:val="0"/>
           <w:bCs w:val="0"/>
@@ -705,22 +831,6 @@
           <w:szCs w:val="38"/>
           <w:lang w:val="en"/>
         </w:rPr>
-      </w:pPr>
-      <w:r>
-        <w:rPr>
-          <w:rFonts w:ascii="Barlow SemiBold" w:hAnsi="Barlow SemiBold" w:eastAsia="Barlow SemiBold" w:cs="Barlow SemiBold"/>
-          <w:b w:val="0"/>
-          <w:bCs w:val="0"/>
-          <w:i w:val="0"/>
-          <w:iCs w:val="0"/>
-          <w:caps w:val="0"/>
-          <w:smallCaps w:val="0"/>
-          <w:noProof w:val="0"/>
-          <w:color w:val="38761D"/>
-          <w:sz w:val="38"/>
-          <w:szCs w:val="38"/>
-          <w:lang w:val="en"/>
-        </w:rPr>
         <w:t>In this worksheet:</w:t>
       </w:r>
     </w:p>
@@ -728,91 +838,95 @@
       <w:pPr>
         <w:pStyle w:val="Normal"/>
         <w:widowControl w:val="0"/>
-        <w:rPr>
-          <w:noProof w:val="0"/>
-          <w:lang w:val="en"/>
-        </w:rPr>
-      </w:pPr>
-    </w:p>
-    <w:p>
-      <w:pPr>
-        <w:pStyle w:val="Heading4"/>
+        <w:ind w:left="720"/>
+        <w:rPr>
+          <w:noProof w:val="0"/>
+          <w:lang w:val="en"/>
+        </w:rPr>
+      </w:pPr>
+    </w:p>
+    <w:p>
+      <w:pPr>
+        <w:pStyle w:val="Heading2"/>
+        <w:keepNext w:val="1"/>
+        <w:keepLines w:val="1"/>
+        <w:widowControl w:val="0"/>
+        <w:spacing w:before="0" w:line="276" w:lineRule="auto"/>
+        <w:ind w:left="0" w:right="-630" w:firstLine="720"/>
+      </w:pPr>
+      <w:r>
+        <w:rPr>
+          <w:rFonts w:ascii="Open Sans" w:hAnsi="Open Sans" w:eastAsia="Open Sans" w:cs="Open Sans"/>
+          <w:b w:val="1"/>
+          <w:bCs w:val="1"/>
+          <w:i w:val="0"/>
+          <w:iCs w:val="0"/>
+          <w:caps w:val="0"/>
+          <w:smallCaps w:val="0"/>
+          <w:noProof w:val="0"/>
+          <w:color w:val="19A27D"/>
+          <w:sz w:val="22"/>
+          <w:szCs w:val="22"/>
+          <w:lang w:val="en"/>
+        </w:rPr>
+        <w:t>Learning Objectives</w:t>
+      </w:r>
+    </w:p>
+    <w:p>
+      <w:pPr>
+        <w:pStyle w:val="Normal"/>
+        <w:widowControl w:val="0"/>
+        <w:ind w:left="720"/>
+        <w:rPr>
+          <w:noProof w:val="0"/>
+          <w:lang w:val="en"/>
+        </w:rPr>
+      </w:pPr>
+    </w:p>
+    <w:p>
+      <w:pPr>
+        <w:pStyle w:val="Heading2"/>
+        <w:keepNext w:val="1"/>
+        <w:keepLines w:val="1"/>
+        <w:widowControl w:val="0"/>
+        <w:spacing w:before="0" w:line="276" w:lineRule="auto"/>
+        <w:ind w:left="720" w:right="-630" w:firstLine="0"/>
+      </w:pPr>
+      <w:r>
+        <w:rPr>
+          <w:rFonts w:ascii="Segoe UI" w:hAnsi="Segoe UI" w:eastAsia="Segoe UI" w:cs="Segoe UI"/>
+          <w:b w:val="0"/>
+          <w:bCs w:val="0"/>
+          <w:i w:val="0"/>
+          <w:iCs w:val="0"/>
+          <w:caps w:val="0"/>
+          <w:smallCaps w:val="0"/>
+          <w:noProof w:val="0"/>
+          <w:color w:val="000000" w:themeColor="text1" w:themeTint="FF" w:themeShade="FF"/>
+          <w:sz w:val="22"/>
+          <w:szCs w:val="22"/>
+          <w:lang w:val="en"/>
+        </w:rPr>
+        <w:t>{learningObjectives}</w:t>
+      </w:r>
+    </w:p>
+    <w:p>
+      <w:pPr>
         <w:keepNext w:val="1"/>
         <w:keepLines w:val="1"/>
         <w:widowControl w:val="0"/>
         <w:spacing w:before="0" w:line="335" w:lineRule="auto"/>
-        <w:ind w:left="720" w:firstLine="0"/>
-        <w:rPr>
-          <w:rFonts w:ascii="Segoe UI" w:hAnsi="Segoe UI" w:eastAsia="Segoe UI" w:cs="Segoe UI"/>
-          <w:b w:val="0"/>
-          <w:bCs w:val="0"/>
-          <w:i w:val="0"/>
-          <w:iCs w:val="0"/>
-          <w:caps w:val="0"/>
-          <w:smallCaps w:val="0"/>
-          <w:noProof w:val="0"/>
-          <w:color w:val="000000" w:themeColor="text1" w:themeTint="FF" w:themeShade="FF"/>
-          <w:sz w:val="22"/>
-          <w:szCs w:val="22"/>
-          <w:lang w:val="en"/>
-        </w:rPr>
-      </w:pPr>
-      <w:r>
-        <w:rPr>
-          <w:rFonts w:ascii="Open Sans" w:hAnsi="Open Sans" w:eastAsia="Open Sans" w:cs="Open Sans"/>
-          <w:b w:val="1"/>
-          <w:bCs w:val="1"/>
-          <w:i w:val="0"/>
-          <w:iCs w:val="0"/>
-          <w:caps w:val="0"/>
-          <w:smallCaps w:val="0"/>
-          <w:noProof w:val="0"/>
-          <w:color w:val="19A27D"/>
-          <w:sz w:val="22"/>
-          <w:szCs w:val="22"/>
-          <w:lang w:val="en"/>
-        </w:rPr>
-        <w:t>Learning Objectives</w:t>
-      </w:r>
-    </w:p>
-    <w:p>
-      <w:pPr>
-        <w:pStyle w:val="Heading4"/>
-        <w:keepNext w:val="1"/>
-        <w:keepLines w:val="1"/>
+        <w:ind w:left="720"/>
+      </w:pPr>
+      <w:r>
+        <w:br w:type="page"/>
+      </w:r>
+    </w:p>
+    <w:p>
+      <w:pPr>
+        <w:pStyle w:val="Heading2"/>
         <w:widowControl w:val="0"/>
-        <w:spacing w:before="0" w:line="335" w:lineRule="auto"/>
-        <w:ind w:left="720" w:firstLine="0"/>
-      </w:pPr>
-      <w:r>
-        <w:rPr>
-          <w:rFonts w:ascii="Segoe UI" w:hAnsi="Segoe UI" w:eastAsia="Segoe UI" w:cs="Segoe UI"/>
-          <w:b w:val="0"/>
-          <w:bCs w:val="0"/>
-          <w:i w:val="0"/>
-          <w:iCs w:val="0"/>
-          <w:caps w:val="0"/>
-          <w:smallCaps w:val="0"/>
-          <w:noProof w:val="0"/>
-          <w:color w:val="000000" w:themeColor="text1" w:themeTint="FF" w:themeShade="FF"/>
-          <w:sz w:val="22"/>
-          <w:szCs w:val="22"/>
-          <w:lang w:val="en"/>
-        </w:rPr>
-        <w:t>{learningObjectives}</w:t>
-      </w:r>
-      <w:r>
-        <w:br/>
-      </w:r>
-    </w:p>
-    <w:p>
-      <w:pPr>
-        <w:pStyle w:val="Heading2"/>
-        <w:keepNext w:val="1"/>
-        <w:keepLines w:val="1"/>
-        <w:widowControl w:val="0"/>
-        <w:spacing w:before="0" w:line="335" w:lineRule="auto"/>
-        <w:ind w:left="90" w:right="720"/>
+        <w:ind w:left="0"/>
         <w:rPr>
           <w:rFonts w:ascii="Barlow SemiBold" w:hAnsi="Barlow SemiBold" w:eastAsia="Barlow SemiBold" w:cs="Barlow SemiBold"/>
           <w:b w:val="0"/>
@@ -917,6 +1031,43 @@
     </w:p>
     <w:p>
       <w:pPr>
+        <w:spacing w:before="200" w:line="240" w:lineRule="auto"/>
+        <w:ind w:left="720"/>
+        <w:rPr>
+          <w:rFonts w:ascii="Open Sans" w:hAnsi="Open Sans" w:eastAsia="Open Sans" w:cs="Open Sans"/>
+          <w:b w:val="0"/>
+          <w:bCs w:val="0"/>
+          <w:i w:val="0"/>
+          <w:iCs w:val="0"/>
+          <w:caps w:val="0"/>
+          <w:smallCaps w:val="0"/>
+          <w:noProof w:val="0"/>
+          <w:color w:val="000000" w:themeColor="text1" w:themeTint="FF" w:themeShade="FF"/>
+          <w:sz w:val="22"/>
+          <w:szCs w:val="22"/>
+          <w:lang w:val="en"/>
+        </w:rPr>
+      </w:pPr>
+      <w:r>
+        <w:rPr>
+          <w:rFonts w:ascii="Open Sans" w:hAnsi="Open Sans" w:eastAsia="Open Sans" w:cs="Open Sans"/>
+          <w:b w:val="0"/>
+          <w:bCs w:val="0"/>
+          <w:i w:val="0"/>
+          <w:iCs w:val="0"/>
+          <w:caps w:val="0"/>
+          <w:smallCaps w:val="0"/>
+          <w:noProof w:val="0"/>
+          <w:color w:val="000000" w:themeColor="text1" w:themeTint="FF" w:themeShade="FF"/>
+          <w:sz w:val="22"/>
+          <w:szCs w:val="22"/>
+          <w:lang w:val="en"/>
+        </w:rPr>
+        <w:t>{instruction}</w:t>
+      </w:r>
+    </w:p>
+    <w:p>
+      <w:pPr>
         <w:widowControl w:val="0"/>
         <w:ind w:left="720" w:firstLine="0"/>
         <w:rPr>
@@ -944,7 +1095,7 @@
           <w:iCs w:val="0"/>
           <w:color w:val="auto"/>
         </w:rPr>
-        <w:t>regexPartContent</w:t>
+        <w:t>#c</w:t>
       </w:r>
       <w:r>
         <w:rPr>
@@ -953,7 +1104,781 @@
           <w:iCs w:val="0"/>
           <w:color w:val="auto"/>
         </w:rPr>
+        <w:t>ontent</w:t>
+      </w:r>
+      <w:r>
+        <w:rPr>
+          <w:rFonts w:ascii="Open Sans" w:hAnsi="Open Sans" w:eastAsia="Open Sans" w:cs="Open Sans"/>
+          <w:i w:val="0"/>
+          <w:iCs w:val="0"/>
+          <w:color w:val="auto"/>
+        </w:rPr>
         <w:t>}</w:t>
+      </w:r>
+    </w:p>
+    <w:p>
+      <w:pPr>
+        <w:spacing w:before="200" w:line="240" w:lineRule="auto"/>
+        <w:ind w:left="720"/>
+        <w:rPr>
+          <w:rFonts w:ascii="Open Sans" w:hAnsi="Open Sans" w:eastAsia="Open Sans" w:cs="Open Sans"/>
+          <w:b w:val="0"/>
+          <w:bCs w:val="0"/>
+          <w:i w:val="0"/>
+          <w:iCs w:val="0"/>
+          <w:caps w:val="0"/>
+          <w:smallCaps w:val="0"/>
+          <w:noProof w:val="0"/>
+          <w:color w:val="000000" w:themeColor="text1" w:themeTint="FF" w:themeShade="FF"/>
+          <w:sz w:val="22"/>
+          <w:szCs w:val="22"/>
+          <w:lang w:val="en"/>
+        </w:rPr>
+      </w:pPr>
+      <w:r>
+        <w:rPr>
+          <w:rFonts w:ascii="Open Sans" w:hAnsi="Open Sans" w:eastAsia="Open Sans" w:cs="Open Sans"/>
+          <w:b w:val="1"/>
+          <w:bCs w:val="1"/>
+          <w:i w:val="0"/>
+          <w:iCs w:val="0"/>
+          <w:caps w:val="0"/>
+          <w:smallCaps w:val="0"/>
+          <w:noProof w:val="0"/>
+          <w:color w:val="000000" w:themeColor="text1" w:themeTint="FF" w:themeShade="FF"/>
+          <w:sz w:val="22"/>
+          <w:szCs w:val="22"/>
+          <w:lang w:val="en"/>
+        </w:rPr>
+        <w:t>Q{questionBloomTaxonomyIndex} |</w:t>
+      </w:r>
+      <w:r>
+        <w:rPr>
+          <w:rFonts w:ascii="Open Sans" w:hAnsi="Open Sans" w:eastAsia="Open Sans" w:cs="Open Sans"/>
+          <w:b w:val="0"/>
+          <w:bCs w:val="0"/>
+          <w:i w:val="0"/>
+          <w:iCs w:val="0"/>
+          <w:caps w:val="0"/>
+          <w:smallCaps w:val="0"/>
+          <w:noProof w:val="0"/>
+          <w:color w:val="000000" w:themeColor="text1" w:themeTint="FF" w:themeShade="FF"/>
+          <w:sz w:val="22"/>
+          <w:szCs w:val="22"/>
+          <w:lang w:val="en"/>
+        </w:rPr>
+        <w:t xml:space="preserve"> {questionBloomTaxonomy}</w:t>
+      </w:r>
+    </w:p>
+    <w:p>
+      <w:pPr>
+        <w:spacing w:before="200" w:line="240" w:lineRule="auto"/>
+        <w:ind w:left="720"/>
+        <w:rPr>
+          <w:rFonts w:ascii="Open Sans" w:hAnsi="Open Sans" w:eastAsia="Open Sans" w:cs="Open Sans"/>
+          <w:b w:val="0"/>
+          <w:bCs w:val="0"/>
+          <w:i w:val="0"/>
+          <w:iCs w:val="0"/>
+          <w:caps w:val="0"/>
+          <w:smallCaps w:val="0"/>
+          <w:noProof w:val="0"/>
+          <w:color w:val="000000" w:themeColor="text1" w:themeTint="FF" w:themeShade="FF"/>
+          <w:sz w:val="22"/>
+          <w:szCs w:val="22"/>
+          <w:lang w:val="en"/>
+        </w:rPr>
+      </w:pPr>
+      <w:r>
+        <w:rPr>
+          <w:rFonts w:ascii="Open Sans" w:hAnsi="Open Sans" w:eastAsia="Open Sans" w:cs="Open Sans"/>
+          <w:b w:val="0"/>
+          <w:bCs w:val="0"/>
+          <w:i w:val="0"/>
+          <w:iCs w:val="0"/>
+          <w:caps w:val="0"/>
+          <w:smallCaps w:val="0"/>
+          <w:noProof w:val="0"/>
+          <w:color w:val="000000" w:themeColor="text1" w:themeTint="FF" w:themeShade="FF"/>
+          <w:sz w:val="22"/>
+          <w:szCs w:val="22"/>
+          <w:lang w:val="en"/>
+        </w:rPr>
+        <w:t>{questionContent}</w:t>
+      </w:r>
+    </w:p>
+    <w:p>
+      <w:pPr>
+        <w:spacing w:before="200" w:line="240" w:lineRule="auto"/>
+        <w:ind w:left="720"/>
+        <w:rPr>
+          <w:rFonts w:ascii="Open Sans" w:hAnsi="Open Sans" w:eastAsia="Open Sans" w:cs="Open Sans"/>
+          <w:b w:val="0"/>
+          <w:bCs w:val="0"/>
+          <w:i w:val="0"/>
+          <w:iCs w:val="0"/>
+          <w:caps w:val="0"/>
+          <w:smallCaps w:val="0"/>
+          <w:noProof w:val="0"/>
+          <w:color w:val="000000" w:themeColor="text1" w:themeTint="FF" w:themeShade="FF"/>
+          <w:sz w:val="22"/>
+          <w:szCs w:val="22"/>
+          <w:lang w:val="en"/>
+        </w:rPr>
+      </w:pPr>
+      <w:r>
+        <w:rPr>
+          <w:rFonts w:ascii="Open Sans" w:hAnsi="Open Sans" w:eastAsia="Open Sans" w:cs="Open Sans"/>
+          <w:b w:val="0"/>
+          <w:bCs w:val="0"/>
+          <w:i w:val="0"/>
+          <w:iCs w:val="0"/>
+          <w:caps w:val="0"/>
+          <w:smallCaps w:val="0"/>
+          <w:noProof w:val="0"/>
+          <w:color w:val="000000" w:themeColor="text1" w:themeTint="FF" w:themeShade="FF"/>
+          <w:sz w:val="22"/>
+          <w:szCs w:val="22"/>
+          <w:lang w:val="en"/>
+        </w:rPr>
+        <w:t>{#hasTextArea}</w:t>
+      </w:r>
+    </w:p>
+    <w:p>
+      <w:pPr>
+        <w:spacing w:before="200" w:line="360" w:lineRule="auto"/>
+        <w:ind w:left="720"/>
+        <w:rPr>
+          <w:rFonts w:ascii="Open Sans" w:hAnsi="Open Sans" w:eastAsia="Open Sans" w:cs="Open Sans"/>
+          <w:b w:val="0"/>
+          <w:bCs w:val="0"/>
+          <w:i w:val="0"/>
+          <w:iCs w:val="0"/>
+          <w:caps w:val="0"/>
+          <w:smallCaps w:val="0"/>
+          <w:noProof w:val="0"/>
+          <w:color w:val="439046"/>
+          <w:sz w:val="22"/>
+          <w:szCs w:val="22"/>
+          <w:lang w:val="en"/>
+        </w:rPr>
+      </w:pPr>
+      <w:r>
+        <w:rPr>
+          <w:rFonts w:ascii="Open Sans" w:hAnsi="Open Sans" w:eastAsia="Open Sans" w:cs="Open Sans"/>
+          <w:b w:val="0"/>
+          <w:bCs w:val="0"/>
+          <w:i w:val="0"/>
+          <w:iCs w:val="0"/>
+          <w:caps w:val="0"/>
+          <w:smallCaps w:val="0"/>
+          <w:noProof w:val="0"/>
+          <w:color w:val="439046"/>
+          <w:sz w:val="22"/>
+          <w:szCs w:val="22"/>
+          <w:lang w:val="en"/>
+        </w:rPr>
+        <w:t>____________________________________________________________________________________________________________________________________________________________________________________________________________________________________________________________________________________________________________________________</w:t>
+      </w:r>
+    </w:p>
+    <w:p>
+      <w:pPr>
+        <w:spacing w:before="200" w:line="240" w:lineRule="auto"/>
+        <w:ind w:left="720"/>
+        <w:rPr>
+          <w:rFonts w:ascii="Open Sans" w:hAnsi="Open Sans" w:eastAsia="Open Sans" w:cs="Open Sans"/>
+          <w:b w:val="0"/>
+          <w:bCs w:val="0"/>
+          <w:i w:val="0"/>
+          <w:iCs w:val="0"/>
+          <w:caps w:val="0"/>
+          <w:smallCaps w:val="0"/>
+          <w:noProof w:val="0"/>
+          <w:color w:val="000000" w:themeColor="text1" w:themeTint="FF" w:themeShade="FF"/>
+          <w:sz w:val="22"/>
+          <w:szCs w:val="22"/>
+          <w:lang w:val="en"/>
+        </w:rPr>
+      </w:pPr>
+      <w:r>
+        <w:rPr>
+          <w:rFonts w:ascii="Open Sans" w:hAnsi="Open Sans" w:eastAsia="Open Sans" w:cs="Open Sans"/>
+          <w:b w:val="0"/>
+          <w:bCs w:val="0"/>
+          <w:i w:val="0"/>
+          <w:iCs w:val="0"/>
+          <w:caps w:val="0"/>
+          <w:smallCaps w:val="0"/>
+          <w:noProof w:val="0"/>
+          <w:color w:val="000000" w:themeColor="text1" w:themeTint="FF" w:themeShade="FF"/>
+          <w:sz w:val="22"/>
+          <w:szCs w:val="22"/>
+          <w:lang w:val="en"/>
+        </w:rPr>
+        <w:t>{/hasTextArea}</w:t>
+      </w:r>
+    </w:p>
+    <w:p>
+      <w:pPr>
+        <w:spacing w:before="200" w:line="240" w:lineRule="auto"/>
+        <w:ind w:left="720"/>
+        <w:rPr>
+          <w:rFonts w:ascii="Open Sans" w:hAnsi="Open Sans" w:eastAsia="Open Sans" w:cs="Open Sans"/>
+          <w:b w:val="0"/>
+          <w:bCs w:val="0"/>
+          <w:i w:val="0"/>
+          <w:iCs w:val="0"/>
+          <w:caps w:val="0"/>
+          <w:smallCaps w:val="0"/>
+          <w:noProof w:val="0"/>
+          <w:color w:val="000000" w:themeColor="text1" w:themeTint="FF" w:themeShade="FF"/>
+          <w:sz w:val="22"/>
+          <w:szCs w:val="22"/>
+          <w:lang w:val="en"/>
+        </w:rPr>
+      </w:pPr>
+      <w:r>
+        <w:rPr>
+          <w:rFonts w:ascii="Open Sans" w:hAnsi="Open Sans" w:eastAsia="Open Sans" w:cs="Open Sans"/>
+          <w:b w:val="0"/>
+          <w:bCs w:val="0"/>
+          <w:i w:val="0"/>
+          <w:iCs w:val="0"/>
+          <w:caps w:val="0"/>
+          <w:smallCaps w:val="0"/>
+          <w:noProof w:val="0"/>
+          <w:color w:val="000000" w:themeColor="text1" w:themeTint="FF" w:themeShade="FF"/>
+          <w:sz w:val="22"/>
+          <w:szCs w:val="22"/>
+          <w:lang w:val="en"/>
+        </w:rPr>
+        <w:t>{#options}</w:t>
+      </w:r>
+    </w:p>
+    <w:p>
+      <w:pPr>
+        <w:spacing w:before="200" w:line="240" w:lineRule="auto"/>
+        <w:ind w:left="720"/>
+        <w:rPr>
+          <w:rFonts w:ascii="Open Sans" w:hAnsi="Open Sans" w:eastAsia="Open Sans" w:cs="Open Sans"/>
+          <w:b w:val="0"/>
+          <w:bCs w:val="0"/>
+          <w:i w:val="0"/>
+          <w:iCs w:val="0"/>
+          <w:caps w:val="0"/>
+          <w:smallCaps w:val="0"/>
+          <w:noProof w:val="0"/>
+          <w:color w:val="000000" w:themeColor="text1" w:themeTint="FF" w:themeShade="FF"/>
+          <w:sz w:val="22"/>
+          <w:szCs w:val="22"/>
+          <w:lang w:val="en"/>
+        </w:rPr>
+      </w:pPr>
+      <w:r>
+        <w:rPr>
+          <w:rFonts w:ascii="Open Sans" w:hAnsi="Open Sans" w:eastAsia="Open Sans" w:cs="Open Sans"/>
+          <w:b w:val="0"/>
+          <w:bCs w:val="0"/>
+          <w:i w:val="0"/>
+          <w:iCs w:val="0"/>
+          <w:caps w:val="0"/>
+          <w:smallCaps w:val="0"/>
+          <w:noProof w:val="0"/>
+          <w:color w:val="000000" w:themeColor="text1" w:themeTint="FF" w:themeShade="FF"/>
+          <w:sz w:val="22"/>
+          <w:szCs w:val="22"/>
+          <w:lang w:val="en"/>
+        </w:rPr>
+        <w:t>{#optionContent}</w:t>
+      </w:r>
+    </w:p>
+    <w:p>
+      <w:pPr>
+        <w:spacing w:before="200" w:line="240" w:lineRule="auto"/>
+        <w:ind w:left="720"/>
+        <w:rPr>
+          <w:rFonts w:ascii="Open Sans" w:hAnsi="Open Sans" w:eastAsia="Open Sans" w:cs="Open Sans"/>
+          <w:b w:val="0"/>
+          <w:bCs w:val="0"/>
+          <w:i w:val="0"/>
+          <w:iCs w:val="0"/>
+          <w:caps w:val="0"/>
+          <w:smallCaps w:val="0"/>
+          <w:noProof w:val="0"/>
+          <w:color w:val="000000" w:themeColor="text1" w:themeTint="FF" w:themeShade="FF"/>
+          <w:sz w:val="22"/>
+          <w:szCs w:val="22"/>
+          <w:lang w:val="en"/>
+        </w:rPr>
+      </w:pPr>
+      <w:r>
+        <w:rPr>
+          <w:rFonts w:ascii="Open Sans" w:hAnsi="Open Sans" w:eastAsia="Open Sans" w:cs="Open Sans"/>
+          <w:b w:val="0"/>
+          <w:bCs w:val="0"/>
+          <w:i w:val="0"/>
+          <w:iCs w:val="0"/>
+          <w:caps w:val="0"/>
+          <w:smallCaps w:val="0"/>
+          <w:noProof w:val="0"/>
+          <w:color w:val="000000" w:themeColor="text1" w:themeTint="FF" w:themeShade="FF"/>
+          <w:sz w:val="22"/>
+          <w:szCs w:val="22"/>
+          <w:lang w:val="en"/>
+        </w:rPr>
+        <w:t>{.}</w:t>
+      </w:r>
+    </w:p>
+    <w:p>
+      <w:pPr>
+        <w:spacing w:before="200" w:line="240" w:lineRule="auto"/>
+        <w:ind w:left="720"/>
+        <w:rPr>
+          <w:rFonts w:ascii="Open Sans" w:hAnsi="Open Sans" w:eastAsia="Open Sans" w:cs="Open Sans"/>
+          <w:b w:val="0"/>
+          <w:bCs w:val="0"/>
+          <w:i w:val="0"/>
+          <w:iCs w:val="0"/>
+          <w:caps w:val="0"/>
+          <w:smallCaps w:val="0"/>
+          <w:noProof w:val="0"/>
+          <w:color w:val="000000" w:themeColor="text1" w:themeTint="FF" w:themeShade="FF"/>
+          <w:sz w:val="22"/>
+          <w:szCs w:val="22"/>
+          <w:lang w:val="en"/>
+        </w:rPr>
+      </w:pPr>
+      <w:r>
+        <w:rPr>
+          <w:rFonts w:ascii="Open Sans" w:hAnsi="Open Sans" w:eastAsia="Open Sans" w:cs="Open Sans"/>
+          <w:b w:val="0"/>
+          <w:bCs w:val="0"/>
+          <w:i w:val="0"/>
+          <w:iCs w:val="0"/>
+          <w:caps w:val="0"/>
+          <w:smallCaps w:val="0"/>
+          <w:noProof w:val="0"/>
+          <w:color w:val="000000" w:themeColor="text1" w:themeTint="FF" w:themeShade="FF"/>
+          <w:sz w:val="22"/>
+          <w:szCs w:val="22"/>
+          <w:lang w:val="en"/>
+        </w:rPr>
+        <w:t>{/optionContent}</w:t>
+      </w:r>
+    </w:p>
+    <w:p>
+      <w:pPr>
+        <w:spacing w:before="200" w:line="240" w:lineRule="auto"/>
+        <w:ind w:left="720"/>
+        <w:rPr>
+          <w:rFonts w:ascii="Open Sans" w:hAnsi="Open Sans" w:eastAsia="Open Sans" w:cs="Open Sans"/>
+          <w:b w:val="0"/>
+          <w:bCs w:val="0"/>
+          <w:i w:val="0"/>
+          <w:iCs w:val="0"/>
+          <w:caps w:val="0"/>
+          <w:smallCaps w:val="0"/>
+          <w:noProof w:val="0"/>
+          <w:color w:val="000000" w:themeColor="text1" w:themeTint="FF" w:themeShade="FF"/>
+          <w:sz w:val="22"/>
+          <w:szCs w:val="22"/>
+          <w:lang w:val="en"/>
+        </w:rPr>
+      </w:pPr>
+    </w:p>
+    <w:p>
+      <w:pPr>
+        <w:spacing w:before="200" w:line="240" w:lineRule="auto"/>
+        <w:ind w:left="720"/>
+        <w:rPr>
+          <w:rFonts w:ascii="Open Sans" w:hAnsi="Open Sans" w:eastAsia="Open Sans" w:cs="Open Sans"/>
+          <w:b w:val="0"/>
+          <w:bCs w:val="0"/>
+          <w:i w:val="0"/>
+          <w:iCs w:val="0"/>
+          <w:caps w:val="0"/>
+          <w:smallCaps w:val="0"/>
+          <w:noProof w:val="0"/>
+          <w:color w:val="000000" w:themeColor="text1" w:themeTint="FF" w:themeShade="FF"/>
+          <w:sz w:val="22"/>
+          <w:szCs w:val="22"/>
+          <w:lang w:val="en"/>
+        </w:rPr>
+      </w:pPr>
+      <w:r>
+        <w:rPr>
+          <w:rFonts w:ascii="Open Sans" w:hAnsi="Open Sans" w:eastAsia="Open Sans" w:cs="Open Sans"/>
+          <w:b w:val="0"/>
+          <w:bCs w:val="0"/>
+          <w:i w:val="0"/>
+          <w:iCs w:val="0"/>
+          <w:caps w:val="0"/>
+          <w:smallCaps w:val="0"/>
+          <w:noProof w:val="0"/>
+          <w:color w:val="000000" w:themeColor="text1" w:themeTint="FF" w:themeShade="FF"/>
+          <w:sz w:val="22"/>
+          <w:szCs w:val="22"/>
+          <w:lang w:val="en"/>
+        </w:rPr>
+        <w:t>{/options}</w:t>
+      </w:r>
+    </w:p>
+    <w:p>
+      <w:pPr>
+        <w:spacing w:before="200" w:line="240" w:lineRule="auto"/>
+        <w:ind w:left="720"/>
+        <w:rPr>
+          <w:rFonts w:ascii="Open Sans" w:hAnsi="Open Sans" w:eastAsia="Open Sans" w:cs="Open Sans"/>
+          <w:b w:val="0"/>
+          <w:bCs w:val="0"/>
+          <w:i w:val="0"/>
+          <w:iCs w:val="0"/>
+          <w:caps w:val="0"/>
+          <w:smallCaps w:val="0"/>
+          <w:noProof w:val="0"/>
+          <w:color w:val="000000" w:themeColor="text1" w:themeTint="FF" w:themeShade="FF"/>
+          <w:sz w:val="22"/>
+          <w:szCs w:val="22"/>
+          <w:lang w:val="en"/>
+        </w:rPr>
+      </w:pPr>
+      <w:r>
+        <w:rPr>
+          <w:rFonts w:ascii="Open Sans" w:hAnsi="Open Sans" w:eastAsia="Open Sans" w:cs="Open Sans"/>
+          <w:b w:val="0"/>
+          <w:bCs w:val="0"/>
+          <w:i w:val="0"/>
+          <w:iCs w:val="0"/>
+          <w:caps w:val="0"/>
+          <w:smallCaps w:val="0"/>
+          <w:noProof w:val="0"/>
+          <w:color w:val="000000" w:themeColor="text1" w:themeTint="FF" w:themeShade="FF"/>
+          <w:sz w:val="22"/>
+          <w:szCs w:val="22"/>
+          <w:lang w:val="en"/>
+        </w:rPr>
+        <w:t>{^options}</w:t>
+      </w:r>
+    </w:p>
+    <w:p>
+      <w:pPr>
+        <w:spacing w:before="200" w:line="240" w:lineRule="auto"/>
+        <w:ind w:left="720"/>
+        <w:rPr>
+          <w:rFonts w:ascii="Open Sans" w:hAnsi="Open Sans" w:eastAsia="Open Sans" w:cs="Open Sans"/>
+          <w:b w:val="0"/>
+          <w:bCs w:val="0"/>
+          <w:i w:val="0"/>
+          <w:iCs w:val="0"/>
+          <w:caps w:val="0"/>
+          <w:smallCaps w:val="0"/>
+          <w:noProof w:val="0"/>
+          <w:color w:val="000000" w:themeColor="text1" w:themeTint="FF" w:themeShade="FF"/>
+          <w:sz w:val="22"/>
+          <w:szCs w:val="22"/>
+          <w:lang w:val="en"/>
+        </w:rPr>
+      </w:pPr>
+      <w:r>
+        <w:rPr>
+          <w:rFonts w:ascii="Open Sans" w:hAnsi="Open Sans" w:eastAsia="Open Sans" w:cs="Open Sans"/>
+          <w:b w:val="0"/>
+          <w:bCs w:val="0"/>
+          <w:i w:val="0"/>
+          <w:iCs w:val="0"/>
+          <w:caps w:val="0"/>
+          <w:smallCaps w:val="0"/>
+          <w:noProof w:val="0"/>
+          <w:color w:val="000000" w:themeColor="text1" w:themeTint="FF" w:themeShade="FF"/>
+          <w:sz w:val="22"/>
+          <w:szCs w:val="22"/>
+          <w:lang w:val="en"/>
+        </w:rPr>
+        <w:t>{#promptsColumnMatching}</w:t>
+      </w:r>
+    </w:p>
+    <w:p>
+      <w:pPr>
+        <w:spacing w:before="200" w:line="240" w:lineRule="auto"/>
+        <w:ind w:left="720"/>
+        <w:rPr>
+          <w:rFonts w:ascii="Open Sans" w:hAnsi="Open Sans" w:eastAsia="Open Sans" w:cs="Open Sans"/>
+          <w:b w:val="0"/>
+          <w:bCs w:val="0"/>
+          <w:i w:val="0"/>
+          <w:iCs w:val="0"/>
+          <w:caps w:val="0"/>
+          <w:smallCaps w:val="0"/>
+          <w:noProof w:val="0"/>
+          <w:color w:val="000000" w:themeColor="text1" w:themeTint="FF" w:themeShade="FF"/>
+          <w:sz w:val="22"/>
+          <w:szCs w:val="22"/>
+          <w:lang w:val="en"/>
+        </w:rPr>
+      </w:pPr>
+      <w:r>
+        <w:rPr>
+          <w:rFonts w:ascii="Open Sans" w:hAnsi="Open Sans" w:eastAsia="Open Sans" w:cs="Open Sans"/>
+          <w:b w:val="0"/>
+          <w:bCs w:val="0"/>
+          <w:i w:val="0"/>
+          <w:iCs w:val="0"/>
+          <w:caps w:val="0"/>
+          <w:smallCaps w:val="0"/>
+          <w:noProof w:val="0"/>
+          <w:color w:val="000000" w:themeColor="text1" w:themeTint="FF" w:themeShade="FF"/>
+          <w:sz w:val="22"/>
+          <w:szCs w:val="22"/>
+          <w:lang w:val="en"/>
+        </w:rPr>
+        <w:t>_____ {.}</w:t>
+      </w:r>
+    </w:p>
+    <w:p>
+      <w:pPr>
+        <w:spacing w:before="200" w:line="240" w:lineRule="auto"/>
+        <w:ind w:left="720"/>
+        <w:rPr>
+          <w:rFonts w:ascii="Open Sans" w:hAnsi="Open Sans" w:eastAsia="Open Sans" w:cs="Open Sans"/>
+          <w:b w:val="0"/>
+          <w:bCs w:val="0"/>
+          <w:i w:val="0"/>
+          <w:iCs w:val="0"/>
+          <w:caps w:val="0"/>
+          <w:smallCaps w:val="0"/>
+          <w:noProof w:val="0"/>
+          <w:color w:val="000000" w:themeColor="text1" w:themeTint="FF" w:themeShade="FF"/>
+          <w:sz w:val="22"/>
+          <w:szCs w:val="22"/>
+          <w:lang w:val="en"/>
+        </w:rPr>
+      </w:pPr>
+      <w:r>
+        <w:rPr>
+          <w:rFonts w:ascii="Open Sans" w:hAnsi="Open Sans" w:eastAsia="Open Sans" w:cs="Open Sans"/>
+          <w:b w:val="0"/>
+          <w:bCs w:val="0"/>
+          <w:i w:val="0"/>
+          <w:iCs w:val="0"/>
+          <w:caps w:val="0"/>
+          <w:smallCaps w:val="0"/>
+          <w:noProof w:val="0"/>
+          <w:color w:val="000000" w:themeColor="text1" w:themeTint="FF" w:themeShade="FF"/>
+          <w:sz w:val="22"/>
+          <w:szCs w:val="22"/>
+          <w:lang w:val="en"/>
+        </w:rPr>
+        <w:t>{/promptsColumnMatching}</w:t>
+      </w:r>
+    </w:p>
+    <w:p>
+      <w:pPr>
+        <w:spacing w:before="200" w:line="240" w:lineRule="auto"/>
+        <w:ind w:left="720"/>
+        <w:rPr>
+          <w:rFonts w:ascii="Open Sans" w:hAnsi="Open Sans" w:eastAsia="Open Sans" w:cs="Open Sans"/>
+          <w:b w:val="0"/>
+          <w:bCs w:val="0"/>
+          <w:i w:val="0"/>
+          <w:iCs w:val="0"/>
+          <w:caps w:val="0"/>
+          <w:smallCaps w:val="0"/>
+          <w:noProof w:val="0"/>
+          <w:color w:val="000000" w:themeColor="text1" w:themeTint="FF" w:themeShade="FF"/>
+          <w:sz w:val="22"/>
+          <w:szCs w:val="22"/>
+          <w:lang w:val="en"/>
+        </w:rPr>
+      </w:pPr>
+    </w:p>
+    <w:p>
+      <w:pPr>
+        <w:spacing w:before="200" w:line="240" w:lineRule="auto"/>
+        <w:ind w:left="720"/>
+        <w:rPr>
+          <w:rFonts w:ascii="Open Sans" w:hAnsi="Open Sans" w:eastAsia="Open Sans" w:cs="Open Sans"/>
+          <w:b w:val="0"/>
+          <w:bCs w:val="0"/>
+          <w:i w:val="0"/>
+          <w:iCs w:val="0"/>
+          <w:caps w:val="0"/>
+          <w:smallCaps w:val="0"/>
+          <w:noProof w:val="0"/>
+          <w:color w:val="000000" w:themeColor="text1" w:themeTint="FF" w:themeShade="FF"/>
+          <w:sz w:val="22"/>
+          <w:szCs w:val="22"/>
+          <w:lang w:val="en"/>
+        </w:rPr>
+      </w:pPr>
+      <w:r>
+        <w:rPr>
+          <w:rFonts w:ascii="Open Sans" w:hAnsi="Open Sans" w:eastAsia="Open Sans" w:cs="Open Sans"/>
+          <w:b w:val="0"/>
+          <w:bCs w:val="0"/>
+          <w:i w:val="0"/>
+          <w:iCs w:val="0"/>
+          <w:caps w:val="0"/>
+          <w:smallCaps w:val="0"/>
+          <w:noProof w:val="0"/>
+          <w:color w:val="000000" w:themeColor="text1" w:themeTint="FF" w:themeShade="FF"/>
+          <w:sz w:val="22"/>
+          <w:szCs w:val="22"/>
+          <w:lang w:val="en"/>
+        </w:rPr>
+        <w:t>{#answersColumnMatching}</w:t>
+      </w:r>
+    </w:p>
+    <w:p>
+      <w:pPr>
+        <w:spacing w:before="200" w:line="240" w:lineRule="auto"/>
+        <w:ind w:left="720"/>
+        <w:rPr>
+          <w:rFonts w:ascii="Open Sans" w:hAnsi="Open Sans" w:eastAsia="Open Sans" w:cs="Open Sans"/>
+          <w:b w:val="0"/>
+          <w:bCs w:val="0"/>
+          <w:i w:val="0"/>
+          <w:iCs w:val="0"/>
+          <w:caps w:val="0"/>
+          <w:smallCaps w:val="0"/>
+          <w:noProof w:val="0"/>
+          <w:color w:val="000000" w:themeColor="text1" w:themeTint="FF" w:themeShade="FF"/>
+          <w:sz w:val="22"/>
+          <w:szCs w:val="22"/>
+          <w:lang w:val="en"/>
+        </w:rPr>
+      </w:pPr>
+      <w:r>
+        <w:rPr>
+          <w:rFonts w:ascii="Open Sans" w:hAnsi="Open Sans" w:eastAsia="Open Sans" w:cs="Open Sans"/>
+          <w:b w:val="0"/>
+          <w:bCs w:val="0"/>
+          <w:i w:val="0"/>
+          <w:iCs w:val="0"/>
+          <w:caps w:val="0"/>
+          <w:smallCaps w:val="0"/>
+          <w:noProof w:val="0"/>
+          <w:color w:val="000000" w:themeColor="text1" w:themeTint="FF" w:themeShade="FF"/>
+          <w:sz w:val="22"/>
+          <w:szCs w:val="22"/>
+          <w:lang w:val="en"/>
+        </w:rPr>
+        <w:t>{.}</w:t>
+      </w:r>
+    </w:p>
+    <w:p>
+      <w:pPr>
+        <w:spacing w:before="200" w:line="240" w:lineRule="auto"/>
+        <w:ind w:left="720"/>
+        <w:rPr>
+          <w:rFonts w:ascii="Open Sans" w:hAnsi="Open Sans" w:eastAsia="Open Sans" w:cs="Open Sans"/>
+          <w:b w:val="0"/>
+          <w:bCs w:val="0"/>
+          <w:i w:val="0"/>
+          <w:iCs w:val="0"/>
+          <w:caps w:val="0"/>
+          <w:smallCaps w:val="0"/>
+          <w:noProof w:val="0"/>
+          <w:color w:val="000000" w:themeColor="text1" w:themeTint="FF" w:themeShade="FF"/>
+          <w:sz w:val="22"/>
+          <w:szCs w:val="22"/>
+          <w:lang w:val="en"/>
+        </w:rPr>
+      </w:pPr>
+      <w:r>
+        <w:rPr>
+          <w:rFonts w:ascii="Open Sans" w:hAnsi="Open Sans" w:eastAsia="Open Sans" w:cs="Open Sans"/>
+          <w:b w:val="0"/>
+          <w:bCs w:val="0"/>
+          <w:i w:val="0"/>
+          <w:iCs w:val="0"/>
+          <w:caps w:val="0"/>
+          <w:smallCaps w:val="0"/>
+          <w:noProof w:val="0"/>
+          <w:color w:val="000000" w:themeColor="text1" w:themeTint="FF" w:themeShade="FF"/>
+          <w:sz w:val="22"/>
+          <w:szCs w:val="22"/>
+          <w:lang w:val="en"/>
+        </w:rPr>
+        <w:t>{/answersColumnMatching}</w:t>
+      </w:r>
+    </w:p>
+    <w:p>
+      <w:pPr>
+        <w:spacing w:before="200" w:line="240" w:lineRule="auto"/>
+        <w:ind w:left="720"/>
+        <w:rPr>
+          <w:rFonts w:ascii="Open Sans" w:hAnsi="Open Sans" w:eastAsia="Open Sans" w:cs="Open Sans"/>
+          <w:b w:val="0"/>
+          <w:bCs w:val="0"/>
+          <w:i w:val="0"/>
+          <w:iCs w:val="0"/>
+          <w:caps w:val="0"/>
+          <w:smallCaps w:val="0"/>
+          <w:noProof w:val="0"/>
+          <w:color w:val="000000" w:themeColor="text1" w:themeTint="FF" w:themeShade="FF"/>
+          <w:sz w:val="22"/>
+          <w:szCs w:val="22"/>
+          <w:lang w:val="en"/>
+        </w:rPr>
+      </w:pPr>
+    </w:p>
+    <w:p>
+      <w:pPr>
+        <w:spacing w:before="200" w:line="240" w:lineRule="auto"/>
+        <w:ind w:left="720"/>
+        <w:rPr>
+          <w:rFonts w:ascii="Open Sans" w:hAnsi="Open Sans" w:eastAsia="Open Sans" w:cs="Open Sans"/>
+          <w:b w:val="0"/>
+          <w:bCs w:val="0"/>
+          <w:i w:val="0"/>
+          <w:iCs w:val="0"/>
+          <w:caps w:val="0"/>
+          <w:smallCaps w:val="0"/>
+          <w:noProof w:val="0"/>
+          <w:color w:val="000000" w:themeColor="text1" w:themeTint="FF" w:themeShade="FF"/>
+          <w:sz w:val="22"/>
+          <w:szCs w:val="22"/>
+          <w:lang w:val="en"/>
+        </w:rPr>
+      </w:pPr>
+      <w:r>
+        <w:rPr>
+          <w:rFonts w:ascii="Open Sans" w:hAnsi="Open Sans" w:eastAsia="Open Sans" w:cs="Open Sans"/>
+          <w:b w:val="0"/>
+          <w:bCs w:val="0"/>
+          <w:i w:val="0"/>
+          <w:iCs w:val="0"/>
+          <w:caps w:val="0"/>
+          <w:smallCaps w:val="0"/>
+          <w:noProof w:val="0"/>
+          <w:color w:val="000000" w:themeColor="text1" w:themeTint="FF" w:themeShade="FF"/>
+          <w:sz w:val="22"/>
+          <w:szCs w:val="22"/>
+          <w:lang w:val="en"/>
+        </w:rPr>
+        <w:t>{/options}</w:t>
+      </w:r>
+    </w:p>
+    <w:p>
+      <w:pPr>
+        <w:pStyle w:val="Normal"/>
+        <w:widowControl w:val="0"/>
+        <w:ind w:left="720" w:firstLine="0"/>
+        <w:rPr>
+          <w:rFonts w:ascii="Open Sans" w:hAnsi="Open Sans" w:eastAsia="Open Sans" w:cs="Open Sans"/>
+          <w:i w:val="0"/>
+          <w:iCs w:val="0"/>
+          <w:color w:val="auto"/>
+        </w:rPr>
+      </w:pPr>
+      <w:r>
+        <w:rPr>
+          <w:rFonts w:ascii="Open Sans" w:hAnsi="Open Sans" w:eastAsia="Open Sans" w:cs="Open Sans"/>
+          <w:i w:val="0"/>
+          <w:iCs w:val="0"/>
+          <w:color w:val="auto"/>
+        </w:rPr>
+        <w:t>{/}</w:t>
       </w:r>
     </w:p>
     <w:p>
@@ -1258,126 +2183,6 @@
             <w:color w:val="FFFFFF" w:themeColor="background1"/>
           </w:rPr>
         </w:pPr>
-        <w:r>
-          <w:rPr>
-            <w:noProof/>
-            <w:color w:val="FFFFFF" w:themeColor="background1"/>
-            <w14:ligatures w14:val="standardContextual"/>
-          </w:rPr>
-          <mc:AlternateContent>
-            <mc:Choice Requires="wps">
-              <w:drawing>
-                <wp:anchor distT="0" distB="0" distL="114300" distR="114300" simplePos="0" relativeHeight="251661311" behindDoc="0" locked="0" layoutInCell="1" allowOverlap="1" wp14:anchorId="7EB438C5" wp14:editId="14FCC6F5">
-                  <wp:simplePos x="0" y="0"/>
-                  <wp:positionH relativeFrom="column">
-                    <wp:posOffset>-651753</wp:posOffset>
-                  </wp:positionH>
-                  <wp:positionV relativeFrom="paragraph">
-                    <wp:posOffset>52719</wp:posOffset>
-                  </wp:positionV>
-                  <wp:extent cx="3784059" cy="291789"/>
-                  <wp:effectExtent l="0" t="0" r="0" b="0"/>
-                  <wp:wrapNone/>
-                  <wp:docPr id="861168253" name="Text Box 11"/>
-                  <wp:cNvGraphicFramePr/>
-                  <a:graphic xmlns:a="http://schemas.openxmlformats.org/drawingml/2006/main">
-                    <a:graphicData uri="http://schemas.microsoft.com/office/word/2010/wordprocessingShape">
-                      <wps:wsp>
-                        <wps:cNvSpPr txBox="1"/>
-                        <wps:spPr>
-                          <a:xfrm>
-                            <a:off x="0" y="0"/>
-                            <a:ext cx="3784059" cy="291789"/>
-                          </a:xfrm>
-                          <a:prstGeom prst="rect">
-                            <a:avLst/>
-                          </a:prstGeom>
-                          <a:noFill/>
-                          <a:ln w="6350">
-                            <a:noFill/>
-                          </a:ln>
-                        </wps:spPr>
-                        <wps:txbx>
-                          <w:txbxContent>
-                            <w:p>
-                              <w:pPr>
-                                <w:spacing w:before="0" w:line="240" w:lineRule="auto"/>
-                                <w:rPr>
-                                  <w:rFonts w:ascii="Open Sans" w:hAnsi="Open Sans" w:eastAsia="Open Sans" w:cs="Open Sans"/>
-                                  <w:color w:val="FFFFFF" w:themeColor="background1"/>
-                                  <w:sz w:val="18"/>
-                                  <w:szCs w:val="18"/>
-                                </w:rPr>
-                              </w:pPr>
-                              <w:r>
-                                <w:rPr>
-                                  <w:rFonts w:ascii="Open Sans" w:hAnsi="Open Sans" w:eastAsia="Open Sans" w:cs="Open Sans"/>
-                                  <w:b/>
-                                  <w:bCs/>
-                                  <w:color w:val="FFFFFF" w:themeColor="background1"/>
-                                  <w:sz w:val="18"/>
-                                  <w:szCs w:val="18"/>
-                                </w:rPr>
-                                <w:t>1.3. Resolving Quadratic Equation through Factoring</w:t>
-                              </w:r>
-                            </w:p>
-                            <w:p/>
-                          </w:txbxContent>
-                        </wps:txbx>
-                        <wps:bodyPr rot="0" spcFirstLastPara="0" vertOverflow="overflow" horzOverflow="overflow" vert="horz" wrap="square" lIns="91440" tIns="45720" rIns="91440" bIns="45720" numCol="1" spcCol="0" rtlCol="0" fromWordArt="0" anchor="t" anchorCtr="0" forceAA="0" compatLnSpc="1">
-                          <a:prstTxWarp prst="textNoShape">
-                            <a:avLst/>
-                          </a:prstTxWarp>
-                          <a:noAutofit/>
-                        </wps:bodyPr>
-                      </wps:wsp>
-                    </a:graphicData>
-                  </a:graphic>
-                  <wp14:sizeRelV relativeFrom="margin">
-                    <wp14:pctHeight>0</wp14:pctHeight>
-                  </wp14:sizeRelV>
-                </wp:anchor>
-              </w:drawing>
-            </mc:Choice>
-            <mc:Fallback>
-              <w:pict>
-                <v:shapetype id="_x0000_t202" coordsize="21600,21600" o:spt="202" path="m,l,21600r21600,l21600,xe" w14:anchorId="7EB438C5">
-                  <v:stroke joinstyle="miter"/>
-                  <v:path gradientshapeok="t" o:connecttype="rect"/>
-                </v:shapetype>
-                <v:shape id="Text Box 11" style="position:absolute;left:0;text-align:left;margin-left:-51.3pt;margin-top:4.15pt;width:297.95pt;height:23pt;z-index:251661311;visibility:visible;mso-wrap-style:square;mso-height-percent:0;mso-wrap-distance-left:9pt;mso-wrap-distance-top:0;mso-wrap-distance-right:9pt;mso-wrap-distance-bottom:0;mso-position-horizontal:absolute;mso-position-horizontal-relative:text;mso-position-vertical:absolute;mso-position-vertical-relative:text;mso-height-percent:0;mso-height-relative:margin;v-text-anchor:top" o:spid="_x0000_s1026" filled="f" stroked="f" strokeweight=".5pt" type="#_x0000_t202" o:gfxdata="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">
-                  <v:textbox>
-                    <w:txbxContent>
-                      <w:p>
-                        <w:pPr>
-                          <w:spacing w:before="0" w:line="240" w:lineRule="auto"/>
-                          <w:rPr>
-                            <w:rFonts w:ascii="Open Sans" w:hAnsi="Open Sans" w:eastAsia="Open Sans" w:cs="Open Sans"/>
-                            <w:color w:val="FFFFFF" w:themeColor="background1"/>
-                            <w:sz w:val="18"/>
-                            <w:szCs w:val="18"/>
-                          </w:rPr>
-                        </w:pPr>
-                        <w:r>
-                          <w:rPr>
-                            <w:rFonts w:ascii="Open Sans" w:hAnsi="Open Sans" w:eastAsia="Open Sans" w:cs="Open Sans"/>
-                            <w:b/>
-                            <w:bCs/>
-                            <w:color w:val="FFFFFF" w:themeColor="background1"/>
-                            <w:sz w:val="18"/>
-                            <w:szCs w:val="18"/>
-                          </w:rPr>
-                          <w:t>1.3. Resolving Quadratic Equation through Factoring</w:t>
-                        </w:r>
-                      </w:p>
-                      <w:p/>
-                    </w:txbxContent>
-                  </v:textbox>
-                </v:shape>
-              </w:pict>
-            </mc:Fallback>
-          </mc:AlternateContent>
-        </w:r>
         <w:r>
           <w:rPr>
             <w:noProof/>
@@ -1445,6 +2250,7 @@
         </w:r>
         <w:r>
           <w:rPr>
+            <w:noProof/>
             <w:color w:val="FFFFFF" w:themeColor="background1"/>
           </w:rPr>
           <w:fldChar w:fldCharType="begin"/>

</xml_diff>

<commit_message>
add options for worksheet pdf
</commit_message>
<xml_diff>
--- a/static/templatePDF/worksheet_template.docx
+++ b/static/templatePDF/worksheet_template.docx
@@ -756,6 +756,7 @@
     </w:p>
     <w:p>
       <w:pPr>
+        <w:pStyle w:val="Normal"/>
         <w:widowControl w:val="0"/>
         <w:spacing w:before="0" w:line="240" w:lineRule="auto"/>
         <w:ind w:left="-720"/>
@@ -769,32 +770,6 @@
     </w:p>
     <w:p>
       <w:pPr>
-        <w:widowControl w:val="0"/>
-        <w:spacing w:before="0" w:line="276" w:lineRule="auto"/>
-        <w:ind w:left="-900" w:right="-630"/>
-        <w:rPr>
-          <w:rFonts w:ascii="Barlow SemiBold" w:hAnsi="Barlow SemiBold" w:eastAsia="Barlow SemiBold" w:cs="Barlow SemiBold"/>
-          <w:color w:val="172D7B"/>
-          <w:sz w:val="2"/>
-          <w:szCs w:val="2"/>
-        </w:rPr>
-      </w:pPr>
-    </w:p>
-    <w:p>
-      <w:pPr>
-        <w:widowControl w:val="0"/>
-        <w:spacing w:before="0" w:line="276" w:lineRule="auto"/>
-        <w:ind w:left="-900" w:right="-630"/>
-        <w:rPr>
-          <w:rFonts w:ascii="Barlow SemiBold" w:hAnsi="Barlow SemiBold" w:eastAsia="Barlow SemiBold" w:cs="Barlow SemiBold"/>
-          <w:color w:val="172D7B"/>
-          <w:sz w:val="2"/>
-          <w:szCs w:val="2"/>
-        </w:rPr>
-      </w:pPr>
-    </w:p>
-    <w:p>
-      <w:pPr>
         <w:pStyle w:val="Heading2"/>
         <w:keepNext w:val="1"/>
         <w:keepLines w:val="1"/>
@@ -838,7 +813,6 @@
       <w:pPr>
         <w:pStyle w:val="Normal"/>
         <w:widowControl w:val="0"/>
-        <w:ind w:left="720"/>
         <w:rPr>
           <w:noProof w:val="0"/>
           <w:lang w:val="en"/>
@@ -876,7 +850,6 @@
       <w:pPr>
         <w:pStyle w:val="Normal"/>
         <w:widowControl w:val="0"/>
-        <w:ind w:left="720"/>
         <w:rPr>
           <w:noProof w:val="0"/>
           <w:lang w:val="en"/>
@@ -912,21 +885,18 @@
     </w:p>
     <w:p>
       <w:pPr>
+        <w:pStyle w:val="Normal"/>
         <w:keepNext w:val="1"/>
         <w:keepLines w:val="1"/>
         <w:widowControl w:val="0"/>
         <w:spacing w:before="0" w:line="335" w:lineRule="auto"/>
-        <w:ind w:left="720"/>
-      </w:pPr>
-      <w:r>
-        <w:br w:type="page"/>
-      </w:r>
+        <w:ind/>
+      </w:pPr>
     </w:p>
     <w:p>
       <w:pPr>
         <w:pStyle w:val="Heading2"/>
         <w:widowControl w:val="0"/>
-        <w:ind w:left="0"/>
         <w:rPr>
           <w:rFonts w:ascii="Barlow SemiBold" w:hAnsi="Barlow SemiBold" w:eastAsia="Barlow SemiBold" w:cs="Barlow SemiBold"/>
           <w:b w:val="0"/>
@@ -1388,7 +1358,7 @@
           <w:szCs w:val="22"/>
           <w:lang w:val="en"/>
         </w:rPr>
-        <w:t>____________________________________________________________________________________________________________________________________________________________________________________________________________________________________________________________________________________________________________________________</w:t>
+        <w:t>_________________________________________________________________________________________________________________________________________________________________________________________________________________________________________________________________________________________________________________________</w:t>
       </w:r>
     </w:p>
     <w:p>

</xml_diff>

<commit_message>
add new local authentication and fix pdf template (dot and black space)
</commit_message>
<xml_diff>
--- a/static/templatePDF/worksheet_template.docx
+++ b/static/templatePDF/worksheet_template.docx
@@ -812,75 +812,29 @@
     <w:p>
       <w:pPr>
         <w:pStyle w:val="Normal"/>
-        <w:widowControl w:val="0"/>
-        <w:rPr>
-          <w:noProof w:val="0"/>
-          <w:lang w:val="en"/>
-        </w:rPr>
-      </w:pPr>
-    </w:p>
-    <w:p>
-      <w:pPr>
-        <w:pStyle w:val="Heading2"/>
         <w:keepNext w:val="1"/>
         <w:keepLines w:val="1"/>
         <w:widowControl w:val="0"/>
-        <w:spacing w:before="0" w:line="276" w:lineRule="auto"/>
-        <w:ind w:left="0" w:right="-630" w:firstLine="720"/>
-      </w:pPr>
-      <w:r>
-        <w:rPr>
-          <w:rFonts w:ascii="Open Sans" w:hAnsi="Open Sans" w:eastAsia="Open Sans" w:cs="Open Sans"/>
+        <w:ind w:left="720"/>
+        <w:rPr>
+          <w:rFonts w:ascii="Open Sans Bold" w:hAnsi="Open Sans Bold" w:eastAsia="Open Sans Bold" w:cs="Open Sans Bold"/>
           <w:b w:val="1"/>
           <w:bCs w:val="1"/>
-          <w:i w:val="0"/>
-          <w:iCs w:val="0"/>
-          <w:caps w:val="0"/>
-          <w:smallCaps w:val="0"/>
           <w:noProof w:val="0"/>
           <w:color w:val="19A27D"/>
-          <w:sz w:val="22"/>
-          <w:szCs w:val="22"/>
+          <w:lang w:val="en"/>
+        </w:rPr>
+      </w:pPr>
+      <w:r>
+        <w:rPr>
+          <w:rFonts w:ascii="Open Sans Bold" w:hAnsi="Open Sans Bold" w:eastAsia="Open Sans Bold" w:cs="Open Sans Bold"/>
+          <w:b w:val="1"/>
+          <w:bCs w:val="1"/>
+          <w:noProof w:val="0"/>
+          <w:color w:val="19A27D"/>
           <w:lang w:val="en"/>
         </w:rPr>
         <w:t>Learning Objectives</w:t>
-      </w:r>
-    </w:p>
-    <w:p>
-      <w:pPr>
-        <w:pStyle w:val="Normal"/>
-        <w:widowControl w:val="0"/>
-        <w:rPr>
-          <w:noProof w:val="0"/>
-          <w:lang w:val="en"/>
-        </w:rPr>
-      </w:pPr>
-    </w:p>
-    <w:p>
-      <w:pPr>
-        <w:pStyle w:val="Heading2"/>
-        <w:keepNext w:val="1"/>
-        <w:keepLines w:val="1"/>
-        <w:widowControl w:val="0"/>
-        <w:spacing w:before="0" w:line="276" w:lineRule="auto"/>
-        <w:ind w:left="720" w:right="-630" w:firstLine="0"/>
-      </w:pPr>
-      <w:r>
-        <w:rPr>
-          <w:rFonts w:ascii="Segoe UI" w:hAnsi="Segoe UI" w:eastAsia="Segoe UI" w:cs="Segoe UI"/>
-          <w:b w:val="0"/>
-          <w:bCs w:val="0"/>
-          <w:i w:val="0"/>
-          <w:iCs w:val="0"/>
-          <w:caps w:val="0"/>
-          <w:smallCaps w:val="0"/>
-          <w:noProof w:val="0"/>
-          <w:color w:val="000000" w:themeColor="text1" w:themeTint="FF" w:themeShade="FF"/>
-          <w:sz w:val="22"/>
-          <w:szCs w:val="22"/>
-          <w:lang w:val="en"/>
-        </w:rPr>
-        <w:t>{learningObjectives}</w:t>
       </w:r>
     </w:p>
     <w:p>
@@ -889,8 +843,109 @@
         <w:keepNext w:val="1"/>
         <w:keepLines w:val="1"/>
         <w:widowControl w:val="0"/>
-        <w:spacing w:before="0" w:line="335" w:lineRule="auto"/>
-        <w:ind/>
+        <w:ind w:left="720"/>
+        <w:rPr>
+          <w:rFonts w:ascii="Open Sans Bold" w:hAnsi="Open Sans Bold" w:eastAsia="Open Sans Bold" w:cs="Open Sans Bold"/>
+          <w:b w:val="0"/>
+          <w:bCs w:val="0"/>
+          <w:noProof w:val="0"/>
+          <w:color w:val="000000" w:themeColor="text1" w:themeTint="FF" w:themeShade="FF"/>
+          <w:lang w:val="en"/>
+        </w:rPr>
+      </w:pPr>
+      <w:r>
+        <w:rPr>
+          <w:rFonts w:ascii="Open Sans Bold" w:hAnsi="Open Sans Bold" w:eastAsia="Open Sans Bold" w:cs="Open Sans Bold"/>
+          <w:b w:val="0"/>
+          <w:bCs w:val="0"/>
+          <w:noProof w:val="0"/>
+          <w:color w:val="000000" w:themeColor="text1" w:themeTint="FF" w:themeShade="FF"/>
+          <w:lang w:val="en"/>
+        </w:rPr>
+        <w:t>{#learningObjectives}</w:t>
+      </w:r>
+    </w:p>
+    <w:p>
+      <w:pPr>
+        <w:pStyle w:val="Normal"/>
+        <w:keepNext w:val="1"/>
+        <w:keepLines w:val="1"/>
+        <w:widowControl w:val="0"/>
+        <w:ind w:left="720"/>
+        <w:rPr>
+          <w:rFonts w:ascii="Open Sans Bold" w:hAnsi="Open Sans Bold" w:eastAsia="Open Sans Bold" w:cs="Open Sans Bold"/>
+          <w:b w:val="0"/>
+          <w:bCs w:val="0"/>
+          <w:noProof w:val="0"/>
+          <w:color w:val="000000" w:themeColor="text1" w:themeTint="FF" w:themeShade="FF"/>
+          <w:lang w:val="en"/>
+        </w:rPr>
+      </w:pPr>
+      <w:r>
+        <w:rPr>
+          <w:rFonts w:ascii="Open Sans Bold" w:hAnsi="Open Sans Bold" w:eastAsia="Open Sans Bold" w:cs="Open Sans Bold"/>
+          <w:b w:val="0"/>
+          <w:bCs w:val="0"/>
+          <w:noProof w:val="0"/>
+          <w:color w:val="000000" w:themeColor="text1" w:themeTint="FF" w:themeShade="FF"/>
+          <w:lang w:val="en"/>
+        </w:rPr>
+        <w:t>{.}</w:t>
+      </w:r>
+    </w:p>
+    <w:p>
+      <w:pPr>
+        <w:pStyle w:val="Normal"/>
+        <w:keepNext w:val="1"/>
+        <w:keepLines w:val="1"/>
+        <w:widowControl w:val="0"/>
+        <w:ind w:left="720"/>
+        <w:rPr>
+          <w:rFonts w:ascii="Open Sans Bold" w:hAnsi="Open Sans Bold" w:eastAsia="Open Sans Bold" w:cs="Open Sans Bold"/>
+          <w:b w:val="0"/>
+          <w:bCs w:val="0"/>
+          <w:noProof w:val="0"/>
+          <w:color w:val="000000" w:themeColor="text1" w:themeTint="FF" w:themeShade="FF"/>
+          <w:lang w:val="en"/>
+        </w:rPr>
+      </w:pPr>
+      <w:r>
+        <w:rPr>
+          <w:rFonts w:ascii="Open Sans Bold" w:hAnsi="Open Sans Bold" w:eastAsia="Open Sans Bold" w:cs="Open Sans Bold"/>
+          <w:b w:val="0"/>
+          <w:bCs w:val="0"/>
+          <w:noProof w:val="0"/>
+          <w:color w:val="000000" w:themeColor="text1" w:themeTint="FF" w:themeShade="FF"/>
+          <w:lang w:val="en"/>
+        </w:rPr>
+        <w:t>{/learningObjectives}</w:t>
+      </w:r>
+    </w:p>
+    <w:p>
+      <w:pPr>
+        <w:pStyle w:val="Normal"/>
+        <w:keepNext w:val="1"/>
+        <w:keepLines w:val="1"/>
+        <w:widowControl w:val="0"/>
+        <w:ind w:left="720"/>
+        <w:rPr>
+          <w:rFonts w:ascii="Open Sans Bold" w:hAnsi="Open Sans Bold" w:eastAsia="Open Sans Bold" w:cs="Open Sans Bold"/>
+          <w:b w:val="0"/>
+          <w:bCs w:val="0"/>
+          <w:noProof w:val="0"/>
+          <w:color w:val="000000" w:themeColor="text1" w:themeTint="FF" w:themeShade="FF"/>
+          <w:lang w:val="en"/>
+        </w:rPr>
+      </w:pPr>
+    </w:p>
+    <w:p>
+      <w:pPr>
+        <w:pStyle w:val="Normal"/>
+        <w:widowControl w:val="0"/>
+        <w:rPr>
+          <w:noProof w:val="0"/>
+          <w:lang w:val="en"/>
+        </w:rPr>
       </w:pPr>
     </w:p>
     <w:p>

</xml_diff>